<commit_message>
Adicao de casos de uso na documentacao
</commit_message>
<xml_diff>
--- a/doc/documentação_perfumaria_abnt.docx
+++ b/doc/documentação_perfumaria_abnt.docx
@@ -1088,8 +1088,9 @@
               <w:tab w:val="right" w:leader="dot" w:pos="9061"/>
             </w:tabs>
             <w:rPr>
-              <w:rFonts w:eastAsiaTheme="minorEastAsia"/>
+              <w:rFonts w:asciiTheme="minorHAnsi" w:eastAsiaTheme="minorEastAsia" w:hAnsiTheme="minorHAnsi"/>
               <w:noProof/>
+              <w:sz w:val="22"/>
               <w:lang w:eastAsia="pt-BR"/>
             </w:rPr>
           </w:pPr>
@@ -1102,14 +1103,14 @@
           <w:r>
             <w:fldChar w:fldCharType="separate"/>
           </w:r>
-          <w:hyperlink w:anchor="_Toc82960882" w:history="1">
+          <w:hyperlink w:anchor="_Toc83665292" w:history="1">
             <w:r>
               <w:rPr>
                 <w:rStyle w:val="Hyperlink"/>
                 <w:bCs/>
                 <w:noProof/>
               </w:rPr>
-              <w:t>REGRAS DE NEGÓCIO</w:t>
+              <w:t>REGRAS DE NEGÓCIOS</w:t>
             </w:r>
             <w:r>
               <w:rPr>
@@ -1130,7 +1131,7 @@
                 <w:noProof/>
                 <w:webHidden/>
               </w:rPr>
-              <w:instrText xml:space="preserve"> PAGEREF _Toc82960882 \h </w:instrText>
+              <w:instrText xml:space="preserve"> PAGEREF _Toc83665292 \h </w:instrText>
             </w:r>
             <w:r>
               <w:rPr>
@@ -1168,12 +1169,13 @@
               <w:tab w:val="right" w:leader="dot" w:pos="9061"/>
             </w:tabs>
             <w:rPr>
-              <w:rFonts w:eastAsiaTheme="minorEastAsia"/>
+              <w:rFonts w:asciiTheme="minorHAnsi" w:eastAsiaTheme="minorEastAsia" w:hAnsiTheme="minorHAnsi"/>
               <w:noProof/>
+              <w:sz w:val="22"/>
               <w:lang w:eastAsia="pt-BR"/>
             </w:rPr>
           </w:pPr>
-          <w:hyperlink w:anchor="_Toc82960883" w:history="1">
+          <w:hyperlink w:anchor="_Toc83665293" w:history="1">
             <w:r>
               <w:rPr>
                 <w:rStyle w:val="Hyperlink"/>
@@ -1201,7 +1203,7 @@
                 <w:noProof/>
                 <w:webHidden/>
               </w:rPr>
-              <w:instrText xml:space="preserve"> PAGEREF _Toc82960883 \h </w:instrText>
+              <w:instrText xml:space="preserve"> PAGEREF _Toc83665293 \h </w:instrText>
             </w:r>
             <w:r>
               <w:rPr>
@@ -1239,12 +1241,13 @@
               <w:tab w:val="right" w:leader="dot" w:pos="9061"/>
             </w:tabs>
             <w:rPr>
-              <w:rFonts w:eastAsiaTheme="minorEastAsia"/>
+              <w:rFonts w:asciiTheme="minorHAnsi" w:eastAsiaTheme="minorEastAsia" w:hAnsiTheme="minorHAnsi"/>
               <w:noProof/>
+              <w:sz w:val="22"/>
               <w:lang w:eastAsia="pt-BR"/>
             </w:rPr>
           </w:pPr>
-          <w:hyperlink w:anchor="_Toc82960884" w:history="1">
+          <w:hyperlink w:anchor="_Toc83665294" w:history="1">
             <w:r>
               <w:rPr>
                 <w:rStyle w:val="Hyperlink"/>
@@ -1271,7 +1274,7 @@
                 <w:noProof/>
                 <w:webHidden/>
               </w:rPr>
-              <w:instrText xml:space="preserve"> PAGEREF _Toc82960884 \h </w:instrText>
+              <w:instrText xml:space="preserve"> PAGEREF _Toc83665294 \h </w:instrText>
             </w:r>
             <w:r>
               <w:rPr>
@@ -1309,12 +1312,13 @@
               <w:tab w:val="right" w:leader="dot" w:pos="9061"/>
             </w:tabs>
             <w:rPr>
-              <w:rFonts w:eastAsiaTheme="minorEastAsia"/>
+              <w:rFonts w:asciiTheme="minorHAnsi" w:eastAsiaTheme="minorEastAsia" w:hAnsiTheme="minorHAnsi"/>
               <w:noProof/>
+              <w:sz w:val="22"/>
               <w:lang w:eastAsia="pt-BR"/>
             </w:rPr>
           </w:pPr>
-          <w:hyperlink w:anchor="_Toc82960885" w:history="1">
+          <w:hyperlink w:anchor="_Toc83665295" w:history="1">
             <w:r>
               <w:rPr>
                 <w:rStyle w:val="Hyperlink"/>
@@ -1341,7 +1345,7 @@
                 <w:noProof/>
                 <w:webHidden/>
               </w:rPr>
-              <w:instrText xml:space="preserve"> PAGEREF _Toc82960885 \h </w:instrText>
+              <w:instrText xml:space="preserve"> PAGEREF _Toc83665295 \h </w:instrText>
             </w:r>
             <w:r>
               <w:rPr>
@@ -1379,12 +1383,13 @@
               <w:tab w:val="right" w:leader="dot" w:pos="9061"/>
             </w:tabs>
             <w:rPr>
-              <w:rFonts w:eastAsiaTheme="minorEastAsia"/>
+              <w:rFonts w:asciiTheme="minorHAnsi" w:eastAsiaTheme="minorEastAsia" w:hAnsiTheme="minorHAnsi"/>
               <w:noProof/>
+              <w:sz w:val="22"/>
               <w:lang w:eastAsia="pt-BR"/>
             </w:rPr>
           </w:pPr>
-          <w:hyperlink w:anchor="_Toc82960886" w:history="1">
+          <w:hyperlink w:anchor="_Toc83665296" w:history="1">
             <w:r>
               <w:rPr>
                 <w:rStyle w:val="Hyperlink"/>
@@ -1411,7 +1416,7 @@
                 <w:noProof/>
                 <w:webHidden/>
               </w:rPr>
-              <w:instrText xml:space="preserve"> PAGEREF _Toc82960886 \h </w:instrText>
+              <w:instrText xml:space="preserve"> PAGEREF _Toc83665296 \h </w:instrText>
             </w:r>
             <w:r>
               <w:rPr>
@@ -1431,7 +1436,7 @@
                 <w:noProof/>
                 <w:webHidden/>
               </w:rPr>
-              <w:t>4</w:t>
+              <w:t>5</w:t>
             </w:r>
             <w:r>
               <w:rPr>
@@ -1449,12 +1454,13 @@
               <w:tab w:val="right" w:leader="dot" w:pos="9061"/>
             </w:tabs>
             <w:rPr>
-              <w:rFonts w:eastAsiaTheme="minorEastAsia"/>
+              <w:rFonts w:asciiTheme="minorHAnsi" w:eastAsiaTheme="minorEastAsia" w:hAnsiTheme="minorHAnsi"/>
               <w:noProof/>
+              <w:sz w:val="22"/>
               <w:lang w:eastAsia="pt-BR"/>
             </w:rPr>
           </w:pPr>
-          <w:hyperlink w:anchor="_Toc82960887" w:history="1">
+          <w:hyperlink w:anchor="_Toc83665297" w:history="1">
             <w:r>
               <w:rPr>
                 <w:rStyle w:val="Hyperlink"/>
@@ -1481,7 +1487,7 @@
                 <w:noProof/>
                 <w:webHidden/>
               </w:rPr>
-              <w:instrText xml:space="preserve"> PAGEREF _Toc82960887 \h </w:instrText>
+              <w:instrText xml:space="preserve"> PAGEREF _Toc83665297 \h </w:instrText>
             </w:r>
             <w:r>
               <w:rPr>
@@ -1501,7 +1507,78 @@
                 <w:noProof/>
                 <w:webHidden/>
               </w:rPr>
-              <w:t>4</w:t>
+              <w:t>6</w:t>
+            </w:r>
+            <w:r>
+              <w:rPr>
+                <w:noProof/>
+                <w:webHidden/>
+              </w:rPr>
+              <w:fldChar w:fldCharType="end"/>
+            </w:r>
+          </w:hyperlink>
+        </w:p>
+        <w:p>
+          <w:pPr>
+            <w:pStyle w:val="Sumrio2"/>
+            <w:tabs>
+              <w:tab w:val="right" w:leader="dot" w:pos="9061"/>
+            </w:tabs>
+            <w:rPr>
+              <w:rFonts w:asciiTheme="minorHAnsi" w:eastAsiaTheme="minorEastAsia" w:hAnsiTheme="minorHAnsi"/>
+              <w:noProof/>
+              <w:sz w:val="22"/>
+              <w:lang w:eastAsia="pt-BR"/>
+            </w:rPr>
+          </w:pPr>
+          <w:hyperlink w:anchor="_Toc83665298" w:history="1">
+            <w:r>
+              <w:rPr>
+                <w:rStyle w:val="Hyperlink"/>
+                <w:noProof/>
+              </w:rPr>
+              <w:t>Diagrama de caso de uso</w:t>
+            </w:r>
+            <w:r>
+              <w:rPr>
+                <w:noProof/>
+                <w:webHidden/>
+              </w:rPr>
+              <w:tab/>
+            </w:r>
+            <w:r>
+              <w:rPr>
+                <w:noProof/>
+                <w:webHidden/>
+              </w:rPr>
+              <w:fldChar w:fldCharType="begin"/>
+            </w:r>
+            <w:r>
+              <w:rPr>
+                <w:noProof/>
+                <w:webHidden/>
+              </w:rPr>
+              <w:instrText xml:space="preserve"> PAGEREF _Toc83665298 \h </w:instrText>
+            </w:r>
+            <w:r>
+              <w:rPr>
+                <w:noProof/>
+                <w:webHidden/>
+              </w:rPr>
+            </w:r>
+            <w:r>
+              <w:rPr>
+                <w:noProof/>
+                <w:webHidden/>
+              </w:rPr>
+              <w:fldChar w:fldCharType="separate"/>
+            </w:r>
+            <w:r>
+              <w:rPr>
+                <w:noProof/>
+                <w:webHidden/>
+              </w:rPr>
+              <w:t>6</w:t>
             </w:r>
             <w:r>
               <w:rPr>
@@ -1519,12 +1596,13 @@
               <w:tab w:val="right" w:leader="dot" w:pos="9061"/>
             </w:tabs>
             <w:rPr>
-              <w:rFonts w:eastAsiaTheme="minorEastAsia"/>
+              <w:rFonts w:asciiTheme="minorHAnsi" w:eastAsiaTheme="minorEastAsia" w:hAnsiTheme="minorHAnsi"/>
               <w:noProof/>
+              <w:sz w:val="22"/>
               <w:lang w:eastAsia="pt-BR"/>
             </w:rPr>
           </w:pPr>
-          <w:hyperlink w:anchor="_Toc82960888" w:history="1">
+          <w:hyperlink w:anchor="_Toc83665299" w:history="1">
             <w:r>
               <w:rPr>
                 <w:rStyle w:val="Hyperlink"/>
@@ -1551,7 +1629,7 @@
                 <w:noProof/>
                 <w:webHidden/>
               </w:rPr>
-              <w:instrText xml:space="preserve"> PAGEREF _Toc82960888 \h </w:instrText>
+              <w:instrText xml:space="preserve"> PAGEREF _Toc83665299 \h </w:instrText>
             </w:r>
             <w:r>
               <w:rPr>
@@ -1571,7 +1649,7 @@
                 <w:noProof/>
                 <w:webHidden/>
               </w:rPr>
-              <w:t>4</w:t>
+              <w:t>7</w:t>
             </w:r>
             <w:r>
               <w:rPr>
@@ -1632,7 +1710,7 @@
           <w:bCs/>
         </w:rPr>
       </w:pPr>
-      <w:bookmarkStart w:id="0" w:name="_Toc82960882"/>
+      <w:bookmarkStart w:id="0" w:name="_Toc83665292"/>
       <w:r>
         <w:rPr>
           <w:bCs/>
@@ -1640,13 +1718,13 @@
         <w:lastRenderedPageBreak/>
         <w:t>REGRAS DE NEGÓCIO</w:t>
       </w:r>
+      <w:r>
+        <w:rPr>
+          <w:bCs/>
+        </w:rPr>
+        <w:t>S</w:t>
+      </w:r>
       <w:bookmarkEnd w:id="0"/>
-      <w:r>
-        <w:rPr>
-          <w:bCs/>
-        </w:rPr>
-        <w:t>S</w:t>
-      </w:r>
     </w:p>
     <w:p>
       <w:pPr>
@@ -1658,7 +1736,6 @@
           <w:szCs w:val="24"/>
         </w:rPr>
       </w:pPr>
-      <w:bookmarkStart w:id="1" w:name="_Toc82960883"/>
     </w:p>
     <w:p>
       <w:pPr>
@@ -1741,6 +1818,7 @@
           <w:bCs/>
         </w:rPr>
       </w:pPr>
+      <w:bookmarkStart w:id="1" w:name="_Toc83665293"/>
       <w:r>
         <w:rPr>
           <w:bCs/>
@@ -1760,7 +1838,7 @@
       <w:pPr>
         <w:pStyle w:val="Ttulo2"/>
       </w:pPr>
-      <w:bookmarkStart w:id="2" w:name="_Toc82960884"/>
+      <w:bookmarkStart w:id="2" w:name="_Toc83665294"/>
       <w:r>
         <w:t>Requisitos Funcionais</w:t>
       </w:r>
@@ -1769,10 +1847,140 @@
     <w:p/>
     <w:p>
       <w:r>
+        <w:t xml:space="preserve">[RF001] </w:t>
+      </w:r>
+      <w:r>
+        <w:t>Cadastr</w:t>
+      </w:r>
+      <w:r>
+        <w:t>o</w:t>
+      </w:r>
+      <w:r>
+        <w:t xml:space="preserve"> de Funcionários</w:t>
+      </w:r>
+      <w:r>
+        <w:t xml:space="preserve"> (CRUD)</w:t>
+      </w:r>
+    </w:p>
+    <w:p>
+      <w:r>
         <w:t>[RF00</w:t>
       </w:r>
       <w:r>
-        <w:t>1</w:t>
+        <w:t>2</w:t>
+      </w:r>
+      <w:r>
+        <w:t xml:space="preserve">] </w:t>
+      </w:r>
+      <w:r>
+        <w:t>Cadastr</w:t>
+      </w:r>
+      <w:r>
+        <w:t>o</w:t>
+      </w:r>
+      <w:r>
+        <w:t xml:space="preserve"> de Clientes</w:t>
+      </w:r>
+      <w:r>
+        <w:t xml:space="preserve"> (CRUD)</w:t>
+      </w:r>
+    </w:p>
+    <w:p>
+      <w:r>
+        <w:t>[RF00</w:t>
+      </w:r>
+      <w:r>
+        <w:t>3</w:t>
+      </w:r>
+      <w:r>
+        <w:t xml:space="preserve">] </w:t>
+      </w:r>
+      <w:r>
+        <w:t xml:space="preserve">Cadastro </w:t>
+      </w:r>
+      <w:r>
+        <w:t>de Produtos (CRUD)</w:t>
+      </w:r>
+    </w:p>
+    <w:p>
+      <w:r>
+        <w:t>[RF00</w:t>
+      </w:r>
+      <w:r>
+        <w:t>4</w:t>
+      </w:r>
+      <w:r>
+        <w:t xml:space="preserve">] </w:t>
+      </w:r>
+      <w:r>
+        <w:t>Cadastro de Filiais (CRUD)</w:t>
+      </w:r>
+    </w:p>
+    <w:p>
+      <w:r>
+        <w:t>[RF00</w:t>
+      </w:r>
+      <w:r>
+        <w:t>5</w:t>
+      </w:r>
+      <w:r>
+        <w:t xml:space="preserve">] </w:t>
+      </w:r>
+      <w:r>
+        <w:t xml:space="preserve">Cadastro de Categoria </w:t>
+      </w:r>
+      <w:r>
+        <w:t>de Produto (CRUD)</w:t>
+      </w:r>
+    </w:p>
+    <w:p>
+      <w:r>
+        <w:t>[RF006]</w:t>
+      </w:r>
+      <w:r>
+        <w:t xml:space="preserve"> Cadastro de Fornecedores</w:t>
+      </w:r>
+      <w:r>
+        <w:t xml:space="preserve"> (CRUD)</w:t>
+      </w:r>
+    </w:p>
+    <w:p>
+      <w:r>
+        <w:t>[RF00</w:t>
+      </w:r>
+      <w:r>
+        <w:t>7</w:t>
+      </w:r>
+      <w:r>
+        <w:t>] R</w:t>
+      </w:r>
+      <w:r>
+        <w:t>ealizar Venda</w:t>
+      </w:r>
+    </w:p>
+    <w:p>
+      <w:r>
+        <w:t>[RF00</w:t>
+      </w:r>
+      <w:r>
+        <w:t>8</w:t>
+      </w:r>
+      <w:r>
+        <w:t xml:space="preserve">] </w:t>
+      </w:r>
+      <w:r>
+        <w:t>Gerar Relatório de Venda Semana</w:t>
+      </w:r>
+      <w:r>
+        <w:t>l</w:t>
+      </w:r>
+    </w:p>
+    <w:p>
+      <w:r>
+        <w:t>[RF00</w:t>
+      </w:r>
+      <w:r>
+        <w:t>9</w:t>
       </w:r>
       <w:r>
         <w:t>]</w:t>
@@ -1781,21 +1989,52 @@
         <w:t xml:space="preserve"> </w:t>
       </w:r>
       <w:r>
-        <w:t>Cadastr</w:t>
-      </w:r>
-      <w:r>
-        <w:t>o</w:t>
-      </w:r>
-      <w:r>
-        <w:t xml:space="preserve"> de Funcionários</w:t>
-      </w:r>
-      <w:r>
-        <w:t xml:space="preserve"> (CRUD)</w:t>
-      </w:r>
-    </w:p>
-    <w:p>
-      <w:r>
-        <w:t>[RF00</w:t>
+        <w:t>Gerar Relatório de Faturamento de Cada Filial</w:t>
+      </w:r>
+    </w:p>
+    <w:p>
+      <w:r>
+        <w:t>[RF0</w:t>
+      </w:r>
+      <w:r>
+        <w:t>10</w:t>
+      </w:r>
+      <w:r>
+        <w:t>]</w:t>
+      </w:r>
+      <w:r>
+        <w:t xml:space="preserve"> Gerenciar Perfil de Acesso no Sistema por Usuário</w:t>
+      </w:r>
+      <w:r>
+        <w:t xml:space="preserve"> </w:t>
+      </w:r>
+    </w:p>
+    <w:p/>
+    <w:p>
+      <w:pPr>
+        <w:pStyle w:val="Ttulo2"/>
+      </w:pPr>
+      <w:bookmarkStart w:id="3" w:name="_Toc83665295"/>
+      <w:r>
+        <w:t>Re</w:t>
+      </w:r>
+      <w:r>
+        <w:t>quisitos Não Funcionais</w:t>
+      </w:r>
+      <w:bookmarkEnd w:id="3"/>
+    </w:p>
+    <w:p/>
+    <w:p>
+      <w:r>
+        <w:t>[RNF001]</w:t>
+      </w:r>
+      <w:r>
+        <w:t xml:space="preserve"> A senha deve conter no mínimo 8 e máximo 16</w:t>
+      </w:r>
+    </w:p>
+    <w:p>
+      <w:r>
+        <w:t>[RNF00</w:t>
       </w:r>
       <w:r>
         <w:t>2</w:t>
@@ -1804,330 +2043,216 @@
         <w:t xml:space="preserve">] </w:t>
       </w:r>
       <w:r>
-        <w:t>Cadastr</w:t>
-      </w:r>
-      <w:r>
-        <w:t>o</w:t>
+        <w:t>Tempo de geração do relatório deve ser menor que 1 minuto</w:t>
+      </w:r>
+    </w:p>
+    <w:p>
+      <w:r>
+        <w:t>[RNF00</w:t>
+      </w:r>
+      <w:r>
+        <w:t>3</w:t>
+      </w:r>
+      <w:r>
+        <w:t xml:space="preserve">] </w:t>
+      </w:r>
+      <w:r>
+        <w:t>Categorização dos produtos</w:t>
+      </w:r>
+    </w:p>
+    <w:p>
+      <w:r>
+        <w:t>[RNF00</w:t>
+      </w:r>
+      <w:r>
+        <w:t>4</w:t>
+      </w:r>
+      <w:r>
+        <w:t>]</w:t>
       </w:r>
       <w:r>
         <w:t xml:space="preserve"> </w:t>
       </w:r>
       <w:r>
-        <w:t>de Clientes</w:t>
+        <w:t>Cadastro de funcionários é requerido CPF</w:t>
+      </w:r>
+    </w:p>
+    <w:p>
+      <w:r>
+        <w:lastRenderedPageBreak/>
+        <w:t>[RNF005</w:t>
+      </w:r>
+      <w:r>
+        <w:t xml:space="preserve">] </w:t>
+      </w:r>
+      <w:r>
+        <w:t>Uso de Design responsivo nas interfaces gráficas</w:t>
+      </w:r>
+    </w:p>
+    <w:p>
+      <w:r>
+        <w:t>[RNF006]</w:t>
       </w:r>
       <w:r>
         <w:t xml:space="preserve"> </w:t>
       </w:r>
       <w:r>
-        <w:t>(CRUD)</w:t>
-      </w:r>
-    </w:p>
-    <w:p>
-      <w:r>
-        <w:t>[RF00</w:t>
-      </w:r>
-      <w:r>
-        <w:t>3</w:t>
-      </w:r>
-      <w:r>
-        <w:t xml:space="preserve">] </w:t>
-      </w:r>
-      <w:r>
-        <w:t xml:space="preserve">Cadastro </w:t>
-      </w:r>
-      <w:r>
-        <w:t xml:space="preserve">de Produtos </w:t>
-      </w:r>
-      <w:r>
-        <w:t>(CRUD)</w:t>
-      </w:r>
-    </w:p>
-    <w:p>
-      <w:r>
-        <w:t>[RF00</w:t>
-      </w:r>
-      <w:r>
-        <w:t>4</w:t>
-      </w:r>
-      <w:r>
-        <w:t xml:space="preserve">] </w:t>
-      </w:r>
-      <w:r>
-        <w:t xml:space="preserve">Cadastro de Filiais </w:t>
-      </w:r>
-      <w:r>
-        <w:t>(CRUD)</w:t>
-      </w:r>
-    </w:p>
-    <w:p>
-      <w:r>
-        <w:t>[RF00</w:t>
-      </w:r>
-      <w:r>
-        <w:t>5</w:t>
-      </w:r>
-      <w:r>
-        <w:t xml:space="preserve">] </w:t>
-      </w:r>
-      <w:r>
-        <w:t xml:space="preserve">Cadastro de Categoria </w:t>
-      </w:r>
-      <w:r>
-        <w:t xml:space="preserve">de Produto </w:t>
-      </w:r>
-      <w:r>
-        <w:t>(CRUD)</w:t>
-      </w:r>
-    </w:p>
-    <w:p>
-      <w:r>
-        <w:t>[RF006]</w:t>
-      </w:r>
-      <w:r>
-        <w:t xml:space="preserve"> Cadastro de Fornecedores</w:t>
-      </w:r>
-      <w:r>
-        <w:t xml:space="preserve"> (CRUD)</w:t>
-      </w:r>
-    </w:p>
-    <w:p>
-      <w:r>
-        <w:t>[RF00</w:t>
-      </w:r>
-      <w:r>
-        <w:t>7</w:t>
-      </w:r>
-      <w:r>
-        <w:t>]</w:t>
+        <w:t xml:space="preserve">Fonte da Texto </w:t>
+      </w:r>
+      <w:proofErr w:type="spellStart"/>
+      <w:r>
+        <w:t>Roboto</w:t>
+      </w:r>
+      <w:proofErr w:type="spellEnd"/>
+      <w:r>
+        <w:t xml:space="preserve"> com Tamanho 12</w:t>
       </w:r>
       <w:r>
         <w:t xml:space="preserve"> </w:t>
       </w:r>
-      <w:r>
-        <w:t>R</w:t>
-      </w:r>
-      <w:r>
-        <w:t>ealizar Venda</w:t>
-      </w:r>
-    </w:p>
-    <w:p>
-      <w:r>
-        <w:t>[RF00</w:t>
-      </w:r>
-      <w:r>
-        <w:t>8</w:t>
-      </w:r>
-      <w:r>
-        <w:t>]</w:t>
-      </w:r>
-      <w:r>
-        <w:t xml:space="preserve"> </w:t>
-      </w:r>
-      <w:r>
-        <w:t>Gerar Relatório de Venda Semana</w:t>
-      </w:r>
-      <w:r>
-        <w:t>l</w:t>
-      </w:r>
-    </w:p>
-    <w:p>
-      <w:r>
-        <w:t>[RF00</w:t>
-      </w:r>
-      <w:r>
-        <w:t>9</w:t>
-      </w:r>
-      <w:r>
-        <w:t>]</w:t>
-      </w:r>
-      <w:r>
-        <w:t xml:space="preserve"> </w:t>
-      </w:r>
-      <w:r>
-        <w:t xml:space="preserve">Gerar Relatório de </w:t>
-      </w:r>
-      <w:r>
-        <w:t>Faturamento de Cada Filial</w:t>
-      </w:r>
-    </w:p>
-    <w:p>
-      <w:r>
-        <w:t>[RF0</w:t>
-      </w:r>
-      <w:r>
-        <w:t>10</w:t>
-      </w:r>
-      <w:r>
-        <w:t>]</w:t>
-      </w:r>
-      <w:r>
-        <w:t xml:space="preserve"> Gerenciar Perfil de Acesso no Sistema por Usuário</w:t>
-      </w:r>
-      <w:r>
-        <w:t xml:space="preserve"> </w:t>
-      </w:r>
-    </w:p>
-    <w:p/>
+    </w:p>
+    <w:p/>
+    <w:p/>
+    <w:p>
+      <w:pPr>
+        <w:pStyle w:val="Ttulo1"/>
+      </w:pPr>
+      <w:bookmarkStart w:id="4" w:name="_Toc83665296"/>
+      <w:r>
+        <w:t>WIREFRAMES DAS TELAS</w:t>
+      </w:r>
+      <w:bookmarkEnd w:id="4"/>
+    </w:p>
+    <w:p/>
+    <w:p/>
+    <w:p>
+      <w:pPr>
+        <w:pStyle w:val="Ttulo1"/>
+      </w:pPr>
+      <w:bookmarkStart w:id="5" w:name="_Toc83665297"/>
+      <w:r>
+        <w:lastRenderedPageBreak/>
+        <w:t>DIAGRAMA E DESCRIÇÃO DETALHADA DE CASOS DE USO</w:t>
+      </w:r>
+      <w:bookmarkEnd w:id="5"/>
+    </w:p>
     <w:p>
       <w:pPr>
         <w:pStyle w:val="Ttulo2"/>
       </w:pPr>
-      <w:bookmarkStart w:id="3" w:name="_Toc82960885"/>
-      <w:r>
-        <w:t>Re</w:t>
-      </w:r>
-      <w:r>
-        <w:t>quisitos Não Funcionais</w:t>
-      </w:r>
-      <w:bookmarkEnd w:id="3"/>
-    </w:p>
-    <w:p/>
-    <w:p>
-      <w:r>
-        <w:t>[R</w:t>
-      </w:r>
-      <w:r>
-        <w:t>N</w:t>
-      </w:r>
-      <w:r>
-        <w:t>F00</w:t>
-      </w:r>
-      <w:r>
-        <w:t>1</w:t>
-      </w:r>
-      <w:r>
-        <w:t>]</w:t>
-      </w:r>
-      <w:r>
-        <w:t xml:space="preserve"> A senha deve conter no mínimo 8 e máximo 16</w:t>
-      </w:r>
-    </w:p>
-    <w:p>
-      <w:r>
-        <w:t>[RNF00</w:t>
-      </w:r>
-      <w:r>
-        <w:t>2</w:t>
-      </w:r>
-      <w:r>
-        <w:t xml:space="preserve">] </w:t>
-      </w:r>
-      <w:r>
-        <w:t>Tempo de geração do relatório deve ser menor que 1 minuto</w:t>
-      </w:r>
-    </w:p>
-    <w:p>
-      <w:r>
-        <w:t>[RNF00</w:t>
-      </w:r>
-      <w:r>
-        <w:t>3</w:t>
-      </w:r>
-      <w:r>
-        <w:t xml:space="preserve">] </w:t>
-      </w:r>
-      <w:r>
-        <w:t>Categorização dos produtos</w:t>
-      </w:r>
-    </w:p>
-    <w:p>
-      <w:r>
-        <w:t>[RNF00</w:t>
-      </w:r>
-      <w:r>
-        <w:t>4</w:t>
-      </w:r>
-      <w:r>
-        <w:t>]</w:t>
-      </w:r>
-      <w:r>
-        <w:t xml:space="preserve"> </w:t>
-      </w:r>
-      <w:r>
-        <w:t>Cadastro de funcionários é requerido CPF</w:t>
-      </w:r>
-    </w:p>
-    <w:p>
+    </w:p>
+    <w:p>
+      <w:pPr>
+        <w:pStyle w:val="Ttulo2"/>
+      </w:pPr>
+      <w:bookmarkStart w:id="6" w:name="_Toc83665298"/>
+      <w:r>
+        <w:t>Diagrama de caso de uso</w:t>
+      </w:r>
+      <w:bookmarkEnd w:id="6"/>
+    </w:p>
+    <w:p>
+      <w:r>
+        <w:rPr>
+          <w:noProof/>
+        </w:rPr>
+        <w:drawing>
+          <wp:anchor distT="0" distB="0" distL="114300" distR="114300" simplePos="0" relativeHeight="251660288" behindDoc="0" locked="0" layoutInCell="1" allowOverlap="1" wp14:anchorId="76ABB60C" wp14:editId="16915929">
+            <wp:simplePos x="0" y="0"/>
+            <wp:positionH relativeFrom="margin">
+              <wp:align>center</wp:align>
+            </wp:positionH>
+            <wp:positionV relativeFrom="paragraph">
+              <wp:posOffset>133350</wp:posOffset>
+            </wp:positionV>
+            <wp:extent cx="3757295" cy="7715250"/>
+            <wp:effectExtent l="0" t="0" r="0" b="0"/>
+            <wp:wrapSquare wrapText="bothSides"/>
+            <wp:docPr id="1" name="Imagem 1" descr="Diagrama&#10;&#10;Descrição gerada automaticamente"/>
+            <wp:cNvGraphicFramePr>
+              <a:graphicFrameLocks xmlns:a="http://schemas.openxmlformats.org/drawingml/2006/main" noChangeAspect="1"/>
+            </wp:cNvGraphicFramePr>
+            <a:graphic xmlns:a="http://schemas.openxmlformats.org/drawingml/2006/main">
+              <a:graphicData uri="http://schemas.openxmlformats.org/drawingml/2006/picture">
+                <pic:pic xmlns:pic="http://schemas.openxmlformats.org/drawingml/2006/picture">
+                  <pic:nvPicPr>
+                    <pic:cNvPr id="1" name="Imagem 1" descr="Diagrama&#10;&#10;Descrição gerada automaticamente"/>
+                    <pic:cNvPicPr/>
+                  </pic:nvPicPr>
+                  <pic:blipFill>
+                    <a:blip r:embed="rId6">
+                      <a:extLst>
+                        <a:ext uri="{28A0092B-C50C-407E-A947-70E740481C1C}">
+                          <a14:useLocalDpi xmlns:a14="http://schemas.microsoft.com/office/drawing/2010/main" val="0"/>
+                        </a:ext>
+                      </a:extLst>
+                    </a:blip>
+                    <a:stretch>
+                      <a:fillRect/>
+                    </a:stretch>
+                  </pic:blipFill>
+                  <pic:spPr>
+                    <a:xfrm>
+                      <a:off x="0" y="0"/>
+                      <a:ext cx="3757295" cy="7715250"/>
+                    </a:xfrm>
+                    <a:prstGeom prst="rect">
+                      <a:avLst/>
+                    </a:prstGeom>
+                  </pic:spPr>
+                </pic:pic>
+              </a:graphicData>
+            </a:graphic>
+            <wp14:sizeRelH relativeFrom="page">
+              <wp14:pctWidth>0</wp14:pctWidth>
+            </wp14:sizeRelH>
+            <wp14:sizeRelV relativeFrom="page">
+              <wp14:pctHeight>0</wp14:pctHeight>
+            </wp14:sizeRelV>
+          </wp:anchor>
+        </w:drawing>
+      </w:r>
+    </w:p>
+    <w:p>
+      <w:r>
+        <w:tab/>
+      </w:r>
+    </w:p>
+    <w:p/>
+    <w:p/>
+    <w:p/>
+    <w:p/>
+    <w:p/>
+    <w:p/>
+    <w:p/>
+    <w:p/>
+    <w:p/>
+    <w:p/>
+    <w:p/>
+    <w:p/>
+    <w:p/>
+    <w:p/>
+    <w:p/>
+    <w:p/>
+    <w:p/>
+    <w:p/>
+    <w:p/>
+    <w:p/>
+    <w:p/>
+    <w:p/>
+    <w:p/>
+    <w:p/>
+    <w:p/>
+    <w:p>
+      <w:pPr>
+        <w:pStyle w:val="Ttulo1"/>
+      </w:pPr>
+      <w:bookmarkStart w:id="7" w:name="_Toc83665299"/>
       <w:r>
         <w:lastRenderedPageBreak/>
-        <w:t>[RNF00</w:t>
-      </w:r>
-      <w:r>
-        <w:t>5</w:t>
-      </w:r>
-      <w:r>
-        <w:t xml:space="preserve">] </w:t>
-      </w:r>
-      <w:r>
-        <w:t>Uso de Design responsivo nas interfaces gráficas</w:t>
-      </w:r>
-    </w:p>
-    <w:p>
-      <w:r>
-        <w:t>[RNF00</w:t>
-      </w:r>
-      <w:r>
-        <w:t>6</w:t>
-      </w:r>
-      <w:r>
-        <w:t>]</w:t>
-      </w:r>
-      <w:r>
-        <w:t xml:space="preserve"> </w:t>
-      </w:r>
-      <w:r>
-        <w:t>Fonte da Texto Roboto</w:t>
-      </w:r>
-      <w:r>
-        <w:t xml:space="preserve"> com Tamanho 12</w:t>
-      </w:r>
-    </w:p>
-    <w:p>
-      <w:r>
-        <w:t>[RNF00</w:t>
-      </w:r>
-      <w:r>
-        <w:t>7</w:t>
-      </w:r>
-      <w:r>
-        <w:t xml:space="preserve">] </w:t>
-      </w:r>
-    </w:p>
-    <w:p/>
-    <w:p/>
-    <w:p>
-      <w:pPr>
-        <w:pStyle w:val="Ttulo1"/>
-      </w:pPr>
-      <w:bookmarkStart w:id="4" w:name="_Toc82960886"/>
-      <w:r>
-        <w:t>WIREFRAMES DAS TELAS</w:t>
-      </w:r>
-      <w:bookmarkEnd w:id="4"/>
-    </w:p>
-    <w:p/>
-    <w:p/>
-    <w:p>
-      <w:pPr>
-        <w:pStyle w:val="Ttulo1"/>
-      </w:pPr>
-      <w:bookmarkStart w:id="5" w:name="_Toc82960887"/>
-      <w:r>
-        <w:t>DIAGRAMA E DESCRIÇÃO DETALHADA DE CASOS DE USO</w:t>
-      </w:r>
-      <w:bookmarkEnd w:id="5"/>
-    </w:p>
-    <w:p/>
-    <w:p/>
-    <w:p>
-      <w:pPr>
-        <w:pStyle w:val="Ttulo1"/>
-      </w:pPr>
-      <w:bookmarkStart w:id="6" w:name="_Toc82960888"/>
-      <w:r>
         <w:t>DIAGRAMA DE CLASSES</w:t>
       </w:r>
-      <w:bookmarkEnd w:id="6"/>
+      <w:bookmarkEnd w:id="7"/>
     </w:p>
     <w:p/>
     <w:p/>

</xml_diff>

<commit_message>
Adição de Conteúdo Tela Cadastro Clientes. Correção Imports JS
Adição de Conteúdo Tela Cadastro Clientes. Correção Imports JS
</commit_message>
<xml_diff>
--- a/doc/documentação_perfumaria_abnt.docx
+++ b/doc/documentação_perfumaria_abnt.docx
@@ -3044,15 +3044,7 @@
         </w:numPr>
       </w:pPr>
       <w:r>
-        <w:t xml:space="preserve">O sistema recupera todos os funcionários que </w:t>
-      </w:r>
-      <w:proofErr w:type="gramStart"/>
-      <w:r>
-        <w:t>encontram-se</w:t>
-      </w:r>
-      <w:proofErr w:type="gramEnd"/>
-      <w:r>
-        <w:t xml:space="preserve"> no banco de dados.</w:t>
+        <w:t>O sistema recupera todos os funcionários que encontram-se no banco de dados.</w:t>
       </w:r>
     </w:p>
     <w:p>
@@ -3772,11 +3764,9 @@
       <w:r>
         <w:t xml:space="preserve"> que </w:t>
       </w:r>
-      <w:proofErr w:type="gramStart"/>
-      <w:r>
-        <w:t>encontram-se</w:t>
-      </w:r>
-      <w:proofErr w:type="gramEnd"/>
+      <w:r>
+        <w:t>se encontram</w:t>
+      </w:r>
       <w:r>
         <w:t xml:space="preserve"> no banco de dados.</w:t>
       </w:r>
@@ -4506,15 +4496,7 @@
         </w:numPr>
       </w:pPr>
       <w:r>
-        <w:t xml:space="preserve">O sistema recupera todos os produtos que </w:t>
-      </w:r>
-      <w:proofErr w:type="gramStart"/>
-      <w:r>
-        <w:t>encontram-se</w:t>
-      </w:r>
-      <w:proofErr w:type="gramEnd"/>
-      <w:r>
-        <w:t xml:space="preserve"> no banco de dados.</w:t>
+        <w:t>O sistema recupera todos os produtos que encontram-se no banco de dados.</w:t>
       </w:r>
     </w:p>
     <w:p>
@@ -5214,15 +5196,7 @@
         <w:t xml:space="preserve">filiais </w:t>
       </w:r>
       <w:r>
-        <w:t xml:space="preserve">que </w:t>
-      </w:r>
-      <w:proofErr w:type="gramStart"/>
-      <w:r>
-        <w:t>encontram-se</w:t>
-      </w:r>
-      <w:proofErr w:type="gramEnd"/>
-      <w:r>
-        <w:t xml:space="preserve"> no banco de dados.</w:t>
+        <w:t>que encontram-se no banco de dados.</w:t>
       </w:r>
     </w:p>
     <w:p>
@@ -6127,15 +6101,7 @@
         </w:numPr>
       </w:pPr>
       <w:r>
-        <w:t xml:space="preserve">O sistema recupera todos as categorias de produto que </w:t>
-      </w:r>
-      <w:proofErr w:type="gramStart"/>
-      <w:r>
-        <w:t>encontram-se</w:t>
-      </w:r>
-      <w:proofErr w:type="gramEnd"/>
-      <w:r>
-        <w:t xml:space="preserve"> no banco de dados.</w:t>
+        <w:t>O sistema recupera todos as categorias de produto que encontram-se no banco de dados.</w:t>
       </w:r>
     </w:p>
     <w:p>
@@ -6711,15 +6677,7 @@
       </w:pPr>
       <w:r>
         <w:lastRenderedPageBreak/>
-        <w:t xml:space="preserve">Sistema apresenta uma mensagem para o usuário informando que não foi possível excluir a categoria de produto pois há produtos cadastrados com </w:t>
-      </w:r>
-      <w:proofErr w:type="gramStart"/>
-      <w:r>
-        <w:t>a mesma</w:t>
-      </w:r>
-      <w:proofErr w:type="gramEnd"/>
-      <w:r>
-        <w:t>.</w:t>
+        <w:t>Sistema apresenta uma mensagem para o usuário informando que não foi possível excluir a categoria de produto pois há produtos cadastrados com a mesma.</w:t>
       </w:r>
     </w:p>
     <w:p>
@@ -7000,15 +6958,7 @@
         </w:numPr>
       </w:pPr>
       <w:r>
-        <w:t xml:space="preserve">O sistema recupera todos os fornecedores que </w:t>
-      </w:r>
-      <w:proofErr w:type="gramStart"/>
-      <w:r>
-        <w:t>encontram-se</w:t>
-      </w:r>
-      <w:proofErr w:type="gramEnd"/>
-      <w:r>
-        <w:t xml:space="preserve"> no banco de dados.</w:t>
+        <w:t>O sistema recupera todos os fornecedores que encontram-se no banco de dados.</w:t>
       </w:r>
     </w:p>
     <w:p>
@@ -7860,15 +7810,7 @@
         <w:t>funcionários</w:t>
       </w:r>
       <w:r>
-        <w:t xml:space="preserve"> que </w:t>
-      </w:r>
-      <w:proofErr w:type="gramStart"/>
-      <w:r>
-        <w:t>encontram-se</w:t>
-      </w:r>
-      <w:proofErr w:type="gramEnd"/>
-      <w:r>
-        <w:t xml:space="preserve"> no banco de dados.</w:t>
+        <w:t xml:space="preserve"> que encontram-se no banco de dados.</w:t>
       </w:r>
     </w:p>
     <w:p>
@@ -8892,13 +8834,8 @@
         <w:t xml:space="preserve">O sistema exibe uma mensagem de erro para o usuário o informando para preencher </w:t>
       </w:r>
       <w:r>
-        <w:t xml:space="preserve">os campos de período para geração do relatório antes de clicar para </w:t>
-      </w:r>
-      <w:proofErr w:type="gramStart"/>
-      <w:r>
-        <w:t>gera-lo</w:t>
-      </w:r>
-      <w:proofErr w:type="gramEnd"/>
+        <w:t>os campos de período para geração do relatório antes de clicar para gera-lo</w:t>
+      </w:r>
       <w:r>
         <w:t>.</w:t>
       </w:r>
@@ -9519,15 +9456,7 @@
         </w:numPr>
       </w:pPr>
       <w:r>
-        <w:t xml:space="preserve">O sistema recupera todas as vendas que </w:t>
-      </w:r>
-      <w:proofErr w:type="gramStart"/>
-      <w:r>
-        <w:t>encontram-se</w:t>
-      </w:r>
-      <w:proofErr w:type="gramEnd"/>
-      <w:r>
-        <w:t xml:space="preserve"> no banco de dados.</w:t>
+        <w:t>O sistema recupera todas as vendas que encontram-se no banco de dados.</w:t>
       </w:r>
     </w:p>
     <w:p>

</xml_diff>

<commit_message>
Correções no Data Table JQuery
Correções no Data Table JQuery
</commit_message>
<xml_diff>
--- a/doc/documentação_perfumaria_abnt.docx
+++ b/doc/documentação_perfumaria_abnt.docx
@@ -3044,7 +3044,15 @@
         </w:numPr>
       </w:pPr>
       <w:r>
-        <w:t>O sistema recupera todos os funcionários que encontram-se no banco de dados.</w:t>
+        <w:t xml:space="preserve">O sistema recupera todos os funcionários que </w:t>
+      </w:r>
+      <w:proofErr w:type="gramStart"/>
+      <w:r>
+        <w:t>encontram-se</w:t>
+      </w:r>
+      <w:proofErr w:type="gramEnd"/>
+      <w:r>
+        <w:t xml:space="preserve"> no banco de dados.</w:t>
       </w:r>
     </w:p>
     <w:p>
@@ -4496,7 +4504,15 @@
         </w:numPr>
       </w:pPr>
       <w:r>
-        <w:t>O sistema recupera todos os produtos que encontram-se no banco de dados.</w:t>
+        <w:t xml:space="preserve">O sistema recupera todos os produtos que </w:t>
+      </w:r>
+      <w:proofErr w:type="gramStart"/>
+      <w:r>
+        <w:t>encontram-se</w:t>
+      </w:r>
+      <w:proofErr w:type="gramEnd"/>
+      <w:r>
+        <w:t xml:space="preserve"> no banco de dados.</w:t>
       </w:r>
     </w:p>
     <w:p>
@@ -5196,7 +5212,15 @@
         <w:t xml:space="preserve">filiais </w:t>
       </w:r>
       <w:r>
-        <w:t>que encontram-se no banco de dados.</w:t>
+        <w:t xml:space="preserve">que </w:t>
+      </w:r>
+      <w:proofErr w:type="gramStart"/>
+      <w:r>
+        <w:t>encontram-se</w:t>
+      </w:r>
+      <w:proofErr w:type="gramEnd"/>
+      <w:r>
+        <w:t xml:space="preserve"> no banco de dados.</w:t>
       </w:r>
     </w:p>
     <w:p>
@@ -6101,7 +6125,15 @@
         </w:numPr>
       </w:pPr>
       <w:r>
-        <w:t>O sistema recupera todos as categorias de produto que encontram-se no banco de dados.</w:t>
+        <w:t xml:space="preserve">O sistema recupera todos as categorias de produto que </w:t>
+      </w:r>
+      <w:proofErr w:type="gramStart"/>
+      <w:r>
+        <w:t>encontram-se</w:t>
+      </w:r>
+      <w:proofErr w:type="gramEnd"/>
+      <w:r>
+        <w:t xml:space="preserve"> no banco de dados.</w:t>
       </w:r>
     </w:p>
     <w:p>
@@ -6677,7 +6709,15 @@
       </w:pPr>
       <w:r>
         <w:lastRenderedPageBreak/>
-        <w:t>Sistema apresenta uma mensagem para o usuário informando que não foi possível excluir a categoria de produto pois há produtos cadastrados com a mesma.</w:t>
+        <w:t xml:space="preserve">Sistema apresenta uma mensagem para o usuário informando que não foi possível excluir a categoria de produto pois há produtos cadastrados com </w:t>
+      </w:r>
+      <w:proofErr w:type="gramStart"/>
+      <w:r>
+        <w:t>a mesma</w:t>
+      </w:r>
+      <w:proofErr w:type="gramEnd"/>
+      <w:r>
+        <w:t>.</w:t>
       </w:r>
     </w:p>
     <w:p>
@@ -6958,7 +6998,15 @@
         </w:numPr>
       </w:pPr>
       <w:r>
-        <w:t>O sistema recupera todos os fornecedores que encontram-se no banco de dados.</w:t>
+        <w:t xml:space="preserve">O sistema recupera todos os fornecedores que </w:t>
+      </w:r>
+      <w:proofErr w:type="gramStart"/>
+      <w:r>
+        <w:t>encontram-se</w:t>
+      </w:r>
+      <w:proofErr w:type="gramEnd"/>
+      <w:r>
+        <w:t xml:space="preserve"> no banco de dados.</w:t>
       </w:r>
     </w:p>
     <w:p>
@@ -7810,7 +7858,15 @@
         <w:t>funcionários</w:t>
       </w:r>
       <w:r>
-        <w:t xml:space="preserve"> que encontram-se no banco de dados.</w:t>
+        <w:t xml:space="preserve"> que </w:t>
+      </w:r>
+      <w:proofErr w:type="gramStart"/>
+      <w:r>
+        <w:t>encontram-se</w:t>
+      </w:r>
+      <w:proofErr w:type="gramEnd"/>
+      <w:r>
+        <w:t xml:space="preserve"> no banco de dados.</w:t>
       </w:r>
     </w:p>
     <w:p>
@@ -8834,8 +8890,13 @@
         <w:t xml:space="preserve">O sistema exibe uma mensagem de erro para o usuário o informando para preencher </w:t>
       </w:r>
       <w:r>
-        <w:t>os campos de período para geração do relatório antes de clicar para gera-lo</w:t>
-      </w:r>
+        <w:t xml:space="preserve">os campos de período para geração do relatório antes de clicar para </w:t>
+      </w:r>
+      <w:proofErr w:type="gramStart"/>
+      <w:r>
+        <w:t>gera-lo</w:t>
+      </w:r>
+      <w:proofErr w:type="gramEnd"/>
       <w:r>
         <w:t>.</w:t>
       </w:r>
@@ -9456,7 +9517,15 @@
         </w:numPr>
       </w:pPr>
       <w:r>
-        <w:t>O sistema recupera todas as vendas que encontram-se no banco de dados.</w:t>
+        <w:t xml:space="preserve">O sistema recupera todas as vendas que </w:t>
+      </w:r>
+      <w:proofErr w:type="gramStart"/>
+      <w:r>
+        <w:t>encontram-se</w:t>
+      </w:r>
+      <w:proofErr w:type="gramEnd"/>
+      <w:r>
+        <w:t xml:space="preserve"> no banco de dados.</w:t>
       </w:r>
     </w:p>
     <w:p>
@@ -9992,6 +10061,11 @@
         <w:t>Layout das Telas</w:t>
       </w:r>
     </w:p>
+    <w:p>
+      <w:r>
+        <w:br w:type="page"/>
+      </w:r>
+    </w:p>
     <w:p/>
     <w:p>
       <w:pPr>
@@ -10009,7 +10083,6 @@
         <w:rPr>
           <w:noProof/>
         </w:rPr>
-        <w:lastRenderedPageBreak/>
         <w:drawing>
           <wp:inline distT="0" distB="0" distL="0" distR="0" wp14:anchorId="4A15B12D" wp14:editId="7A82DF02">
             <wp:extent cx="5760085" cy="5161280"/>

</xml_diff>

<commit_message>
Adição Tela de Vendas
Adição Tela de Vendas
</commit_message>
<xml_diff>
--- a/doc/documentação_perfumaria_abnt.docx
+++ b/doc/documentação_perfumaria_abnt.docx
@@ -3044,15 +3044,7 @@
         </w:numPr>
       </w:pPr>
       <w:r>
-        <w:t xml:space="preserve">O sistema recupera todos os funcionários que </w:t>
-      </w:r>
-      <w:proofErr w:type="gramStart"/>
-      <w:r>
-        <w:t>encontram-se</w:t>
-      </w:r>
-      <w:proofErr w:type="gramEnd"/>
-      <w:r>
-        <w:t xml:space="preserve"> no banco de dados.</w:t>
+        <w:t>O sistema recupera todos os funcionários que encontram-se no banco de dados.</w:t>
       </w:r>
     </w:p>
     <w:p>
@@ -4504,15 +4496,7 @@
         </w:numPr>
       </w:pPr>
       <w:r>
-        <w:t xml:space="preserve">O sistema recupera todos os produtos que </w:t>
-      </w:r>
-      <w:proofErr w:type="gramStart"/>
-      <w:r>
-        <w:t>encontram-se</w:t>
-      </w:r>
-      <w:proofErr w:type="gramEnd"/>
-      <w:r>
-        <w:t xml:space="preserve"> no banco de dados.</w:t>
+        <w:t>O sistema recupera todos os produtos que encontram-se no banco de dados.</w:t>
       </w:r>
     </w:p>
     <w:p>
@@ -5212,15 +5196,7 @@
         <w:t xml:space="preserve">filiais </w:t>
       </w:r>
       <w:r>
-        <w:t xml:space="preserve">que </w:t>
-      </w:r>
-      <w:proofErr w:type="gramStart"/>
-      <w:r>
-        <w:t>encontram-se</w:t>
-      </w:r>
-      <w:proofErr w:type="gramEnd"/>
-      <w:r>
-        <w:t xml:space="preserve"> no banco de dados.</w:t>
+        <w:t>que encontram-se no banco de dados.</w:t>
       </w:r>
     </w:p>
     <w:p>
@@ -6125,15 +6101,7 @@
         </w:numPr>
       </w:pPr>
       <w:r>
-        <w:t xml:space="preserve">O sistema recupera todos as categorias de produto que </w:t>
-      </w:r>
-      <w:proofErr w:type="gramStart"/>
-      <w:r>
-        <w:t>encontram-se</w:t>
-      </w:r>
-      <w:proofErr w:type="gramEnd"/>
-      <w:r>
-        <w:t xml:space="preserve"> no banco de dados.</w:t>
+        <w:t>O sistema recupera todos as categorias de produto que encontram-se no banco de dados.</w:t>
       </w:r>
     </w:p>
     <w:p>
@@ -6709,15 +6677,7 @@
       </w:pPr>
       <w:r>
         <w:lastRenderedPageBreak/>
-        <w:t xml:space="preserve">Sistema apresenta uma mensagem para o usuário informando que não foi possível excluir a categoria de produto pois há produtos cadastrados com </w:t>
-      </w:r>
-      <w:proofErr w:type="gramStart"/>
-      <w:r>
-        <w:t>a mesma</w:t>
-      </w:r>
-      <w:proofErr w:type="gramEnd"/>
-      <w:r>
-        <w:t>.</w:t>
+        <w:t>Sistema apresenta uma mensagem para o usuário informando que não foi possível excluir a categoria de produto pois há produtos cadastrados com a mesma.</w:t>
       </w:r>
     </w:p>
     <w:p>
@@ -6998,15 +6958,7 @@
         </w:numPr>
       </w:pPr>
       <w:r>
-        <w:t xml:space="preserve">O sistema recupera todos os fornecedores que </w:t>
-      </w:r>
-      <w:proofErr w:type="gramStart"/>
-      <w:r>
-        <w:t>encontram-se</w:t>
-      </w:r>
-      <w:proofErr w:type="gramEnd"/>
-      <w:r>
-        <w:t xml:space="preserve"> no banco de dados.</w:t>
+        <w:t>O sistema recupera todos os fornecedores que encontram-se no banco de dados.</w:t>
       </w:r>
     </w:p>
     <w:p>
@@ -7860,11 +7812,9 @@
       <w:r>
         <w:t xml:space="preserve"> que </w:t>
       </w:r>
-      <w:proofErr w:type="gramStart"/>
-      <w:r>
-        <w:t>encontram-se</w:t>
-      </w:r>
-      <w:proofErr w:type="gramEnd"/>
+      <w:r>
+        <w:t>se encontram</w:t>
+      </w:r>
       <w:r>
         <w:t xml:space="preserve"> no banco de dados.</w:t>
       </w:r>
@@ -8890,13 +8840,8 @@
         <w:t xml:space="preserve">O sistema exibe uma mensagem de erro para o usuário o informando para preencher </w:t>
       </w:r>
       <w:r>
-        <w:t xml:space="preserve">os campos de período para geração do relatório antes de clicar para </w:t>
-      </w:r>
-      <w:proofErr w:type="gramStart"/>
-      <w:r>
-        <w:t>gera-lo</w:t>
-      </w:r>
-      <w:proofErr w:type="gramEnd"/>
+        <w:t>os campos de período para geração do relatório antes de clicar para gera-lo</w:t>
+      </w:r>
       <w:r>
         <w:t>.</w:t>
       </w:r>
@@ -9517,15 +9462,7 @@
         </w:numPr>
       </w:pPr>
       <w:r>
-        <w:t xml:space="preserve">O sistema recupera todas as vendas que </w:t>
-      </w:r>
-      <w:proofErr w:type="gramStart"/>
-      <w:r>
-        <w:t>encontram-se</w:t>
-      </w:r>
-      <w:proofErr w:type="gramEnd"/>
-      <w:r>
-        <w:t xml:space="preserve"> no banco de dados.</w:t>
+        <w:t>O sistema recupera todas as vendas que encontram-se no banco de dados.</w:t>
       </w:r>
     </w:p>
     <w:p>

</xml_diff>

<commit_message>
Adição Tela de Listagem e Cadastro de Usuários
Adição Tela de Listagem e Cadastro de Usuários
</commit_message>
<xml_diff>
--- a/doc/documentação_perfumaria_abnt.docx
+++ b/doc/documentação_perfumaria_abnt.docx
@@ -2168,13 +2168,8 @@
         <w:t xml:space="preserve"> </w:t>
       </w:r>
       <w:r>
-        <w:t xml:space="preserve">Fonte da Texto </w:t>
-      </w:r>
-      <w:proofErr w:type="spellStart"/>
-      <w:r>
-        <w:t>Roboto</w:t>
-      </w:r>
-      <w:proofErr w:type="spellEnd"/>
+        <w:t>Fonte da Texto Roboto</w:t>
+      </w:r>
       <w:r>
         <w:t xml:space="preserve"> com Tamanho 12</w:t>
       </w:r>
@@ -4253,11 +4248,9 @@
       <w:r>
         <w:t>(</w:t>
       </w:r>
-      <w:proofErr w:type="spellStart"/>
       <w:r>
         <w:t>Adm</w:t>
       </w:r>
-      <w:proofErr w:type="spellEnd"/>
       <w:r>
         <w:t>).</w:t>
       </w:r>
@@ -4934,15 +4927,7 @@
         <w:ind w:left="708"/>
       </w:pPr>
       <w:r>
-        <w:t xml:space="preserve">Funcionário do </w:t>
-      </w:r>
-      <w:proofErr w:type="spellStart"/>
-      <w:r>
-        <w:t>Backoffice</w:t>
-      </w:r>
-      <w:proofErr w:type="spellEnd"/>
-      <w:r>
-        <w:t>.</w:t>
+        <w:t>Funcionário do Backoffice.</w:t>
       </w:r>
     </w:p>
     <w:p>
@@ -5850,15 +5835,7 @@
       </w:pPr>
       <w:r>
         <w:lastRenderedPageBreak/>
-        <w:t xml:space="preserve">Funcionário do </w:t>
-      </w:r>
-      <w:proofErr w:type="spellStart"/>
-      <w:r>
-        <w:t>Backoffice</w:t>
-      </w:r>
-      <w:proofErr w:type="spellEnd"/>
-      <w:r>
-        <w:t>.</w:t>
+        <w:t>Funcionário do Backoffice.</w:t>
       </w:r>
     </w:p>
     <w:p>
@@ -6701,15 +6678,7 @@
         <w:ind w:left="708"/>
       </w:pPr>
       <w:r>
-        <w:t xml:space="preserve">Funcionário do </w:t>
-      </w:r>
-      <w:proofErr w:type="spellStart"/>
-      <w:r>
-        <w:t>Backoffice</w:t>
-      </w:r>
-      <w:proofErr w:type="spellEnd"/>
-      <w:r>
-        <w:t>.</w:t>
+        <w:t>Funcionário do Backoffice.</w:t>
       </w:r>
     </w:p>
     <w:p>
@@ -7560,15 +7529,7 @@
         <w:ind w:left="708"/>
       </w:pPr>
       <w:r>
-        <w:t xml:space="preserve">Funcionário do </w:t>
-      </w:r>
-      <w:proofErr w:type="spellStart"/>
-      <w:r>
-        <w:t>Backoffice</w:t>
-      </w:r>
-      <w:proofErr w:type="spellEnd"/>
-      <w:r>
-        <w:t>.</w:t>
+        <w:t>Funcionário do Backoffice.</w:t>
       </w:r>
     </w:p>
     <w:p>
@@ -7945,15 +7906,7 @@
         </w:numPr>
       </w:pPr>
       <w:r>
-        <w:t xml:space="preserve">O sistema apresenta uma tela contendo uma </w:t>
-      </w:r>
-      <w:proofErr w:type="spellStart"/>
-      <w:r>
-        <w:t>combobox</w:t>
-      </w:r>
-      <w:proofErr w:type="spellEnd"/>
-      <w:r>
-        <w:t xml:space="preserve"> para a seleção de um perfil de acesso para aquele funcionário.</w:t>
+        <w:t>O sistema apresenta uma tela contendo uma combobox para a seleção de um perfil de acesso para aquele funcionário.</w:t>
       </w:r>
     </w:p>
     <w:p>
@@ -8063,13 +8016,8 @@
         <w:lastRenderedPageBreak/>
         <w:t xml:space="preserve">O sistema apresenta a mesma tela de cadastro contendo o </w:t>
       </w:r>
-      <w:proofErr w:type="spellStart"/>
-      <w:r>
-        <w:t>combobox</w:t>
-      </w:r>
-      <w:proofErr w:type="spellEnd"/>
-      <w:r>
-        <w:t xml:space="preserve"> de </w:t>
+      <w:r>
+        <w:t xml:space="preserve">combobox de </w:t>
       </w:r>
       <w:r>
         <w:t>perfil,</w:t>
@@ -8117,54 +8065,143 @@
         <w:t xml:space="preserve">Usuário altera </w:t>
       </w:r>
       <w:r>
-        <w:t xml:space="preserve">o perfil no </w:t>
-      </w:r>
-      <w:proofErr w:type="spellStart"/>
-      <w:r>
-        <w:t>combobox</w:t>
-      </w:r>
-      <w:proofErr w:type="spellEnd"/>
+        <w:t xml:space="preserve">o perfil no combobox </w:t>
+      </w:r>
+      <w:r>
+        <w:t>e clica em “Alterar”.</w:t>
+      </w:r>
+    </w:p>
+    <w:p>
+      <w:pPr>
+        <w:pStyle w:val="PargrafodaLista"/>
+        <w:numPr>
+          <w:ilvl w:val="0"/>
+          <w:numId w:val="43"/>
+        </w:numPr>
+      </w:pPr>
+      <w:r>
+        <w:t xml:space="preserve">Sistema atualiza as informações do </w:t>
+      </w:r>
+      <w:r>
+        <w:t>perfil do funcionário</w:t>
+      </w:r>
+      <w:r>
+        <w:t xml:space="preserve"> no banco de dados e apresenta uma mensagem de sucesso.</w:t>
+      </w:r>
+    </w:p>
+    <w:p>
+      <w:pPr>
+        <w:pStyle w:val="PargrafodaLista"/>
+        <w:numPr>
+          <w:ilvl w:val="0"/>
+          <w:numId w:val="43"/>
+        </w:numPr>
+      </w:pPr>
+      <w:r>
+        <w:t>Sistema redireciona o usuário para a listagem de</w:t>
+      </w:r>
       <w:r>
         <w:t xml:space="preserve"> </w:t>
       </w:r>
       <w:r>
-        <w:t>e clica em “Alterar”.</w:t>
-      </w:r>
-    </w:p>
-    <w:p>
-      <w:pPr>
-        <w:pStyle w:val="PargrafodaLista"/>
-        <w:numPr>
-          <w:ilvl w:val="0"/>
-          <w:numId w:val="43"/>
-        </w:numPr>
-      </w:pPr>
-      <w:r>
-        <w:t xml:space="preserve">Sistema atualiza as informações do </w:t>
-      </w:r>
-      <w:r>
-        <w:t>perfil do funcionário</w:t>
-      </w:r>
-      <w:r>
-        <w:t xml:space="preserve"> no banco de dados e apresenta uma mensagem de sucesso.</w:t>
-      </w:r>
-    </w:p>
-    <w:p>
-      <w:pPr>
-        <w:pStyle w:val="PargrafodaLista"/>
-        <w:numPr>
-          <w:ilvl w:val="0"/>
-          <w:numId w:val="43"/>
-        </w:numPr>
-      </w:pPr>
-      <w:r>
-        <w:t>Sistema redireciona o usuário para a listagem de</w:t>
-      </w:r>
-      <w:r>
+        <w:t>funcionários</w:t>
+      </w:r>
+      <w:r>
+        <w:t>.</w:t>
+      </w:r>
+    </w:p>
+    <w:p>
+      <w:pPr>
+        <w:pStyle w:val="PargrafodaLista"/>
+        <w:numPr>
+          <w:ilvl w:val="0"/>
+          <w:numId w:val="4"/>
+        </w:numPr>
+      </w:pPr>
+      <w:r>
+        <w:rPr>
+          <w:b/>
+          <w:bCs/>
+        </w:rPr>
+        <w:t>Fluxos de Exceção</w:t>
+      </w:r>
+    </w:p>
+    <w:p>
+      <w:pPr>
+        <w:pStyle w:val="PargrafodaLista"/>
+        <w:numPr>
+          <w:ilvl w:val="0"/>
+          <w:numId w:val="57"/>
+        </w:numPr>
+      </w:pPr>
+      <w:r>
+        <w:rPr>
+          <w:b/>
+          <w:bCs/>
+        </w:rPr>
+        <w:t xml:space="preserve">Usuário tenta </w:t>
+      </w:r>
+      <w:r>
+        <w:rPr>
+          <w:b/>
+          <w:bCs/>
+        </w:rPr>
+        <w:t>associar um perfil a um</w:t>
+      </w:r>
+      <w:r>
+        <w:rPr>
+          <w:b/>
+          <w:bCs/>
+        </w:rPr>
         <w:t xml:space="preserve"> </w:t>
       </w:r>
       <w:r>
-        <w:t>funcionários</w:t>
+        <w:rPr>
+          <w:b/>
+          <w:bCs/>
+        </w:rPr>
+        <w:t xml:space="preserve">funcionário </w:t>
+      </w:r>
+      <w:r>
+        <w:rPr>
+          <w:b/>
+          <w:bCs/>
+        </w:rPr>
+        <w:t>sem preencher o c</w:t>
+      </w:r>
+      <w:r>
+        <w:rPr>
+          <w:b/>
+          <w:bCs/>
+        </w:rPr>
+        <w:t>ombobox</w:t>
+      </w:r>
+    </w:p>
+    <w:p>
+      <w:pPr>
+        <w:pStyle w:val="PargrafodaLista"/>
+        <w:numPr>
+          <w:ilvl w:val="0"/>
+          <w:numId w:val="44"/>
+        </w:numPr>
+      </w:pPr>
+      <w:r>
+        <w:t xml:space="preserve">Este fluxo será iniciado a partir do fluxo alternativo “Incluir </w:t>
+      </w:r>
+      <w:r>
+        <w:t>Perfil de Acesso</w:t>
+      </w:r>
+      <w:r>
+        <w:t>” caso seja verificado que o usuário clicou em “</w:t>
+      </w:r>
+      <w:r>
+        <w:t>Salvar</w:t>
+      </w:r>
+      <w:r>
+        <w:t xml:space="preserve">” sem </w:t>
+      </w:r>
+      <w:r>
+        <w:t>selecionar um perfil</w:t>
       </w:r>
       <w:r>
         <w:t>.</w:t>
@@ -8175,15 +8212,11 @@
         <w:pStyle w:val="PargrafodaLista"/>
         <w:numPr>
           <w:ilvl w:val="0"/>
-          <w:numId w:val="4"/>
-        </w:numPr>
-      </w:pPr>
-      <w:r>
-        <w:rPr>
-          <w:b/>
-          <w:bCs/>
-        </w:rPr>
-        <w:t>Fluxos de Exceção</w:t>
+          <w:numId w:val="44"/>
+        </w:numPr>
+      </w:pPr>
+      <w:r>
+        <w:t>O sistema exibe uma mensagem de erro para o usuário o informando para preencher todos os campos obrigatórios antes de cadastrar o fornecedor.</w:t>
       </w:r>
     </w:p>
     <w:p>
@@ -8199,108 +8232,6 @@
           <w:b/>
           <w:bCs/>
         </w:rPr>
-        <w:t xml:space="preserve">Usuário tenta </w:t>
-      </w:r>
-      <w:r>
-        <w:rPr>
-          <w:b/>
-          <w:bCs/>
-        </w:rPr>
-        <w:t>associar um perfil a um</w:t>
-      </w:r>
-      <w:r>
-        <w:rPr>
-          <w:b/>
-          <w:bCs/>
-        </w:rPr>
-        <w:t xml:space="preserve"> </w:t>
-      </w:r>
-      <w:r>
-        <w:rPr>
-          <w:b/>
-          <w:bCs/>
-        </w:rPr>
-        <w:t xml:space="preserve">funcionário </w:t>
-      </w:r>
-      <w:r>
-        <w:rPr>
-          <w:b/>
-          <w:bCs/>
-        </w:rPr>
-        <w:t xml:space="preserve">sem preencher o </w:t>
-      </w:r>
-      <w:proofErr w:type="spellStart"/>
-      <w:r>
-        <w:rPr>
-          <w:b/>
-          <w:bCs/>
-        </w:rPr>
-        <w:t>c</w:t>
-      </w:r>
-      <w:r>
-        <w:rPr>
-          <w:b/>
-          <w:bCs/>
-        </w:rPr>
-        <w:t>ombobox</w:t>
-      </w:r>
-      <w:proofErr w:type="spellEnd"/>
-    </w:p>
-    <w:p>
-      <w:pPr>
-        <w:pStyle w:val="PargrafodaLista"/>
-        <w:numPr>
-          <w:ilvl w:val="0"/>
-          <w:numId w:val="44"/>
-        </w:numPr>
-      </w:pPr>
-      <w:r>
-        <w:t xml:space="preserve">Este fluxo será iniciado a partir do fluxo alternativo “Incluir </w:t>
-      </w:r>
-      <w:r>
-        <w:t>Perfil de Acesso</w:t>
-      </w:r>
-      <w:r>
-        <w:t>” caso seja verificado que o usuário clicou em “</w:t>
-      </w:r>
-      <w:r>
-        <w:t>Salvar</w:t>
-      </w:r>
-      <w:r>
-        <w:t xml:space="preserve">” sem </w:t>
-      </w:r>
-      <w:r>
-        <w:t>selecionar um perfil</w:t>
-      </w:r>
-      <w:r>
-        <w:t>.</w:t>
-      </w:r>
-    </w:p>
-    <w:p>
-      <w:pPr>
-        <w:pStyle w:val="PargrafodaLista"/>
-        <w:numPr>
-          <w:ilvl w:val="0"/>
-          <w:numId w:val="44"/>
-        </w:numPr>
-      </w:pPr>
-      <w:r>
-        <w:t>O sistema exibe uma mensagem de erro para o usuário o informando para preencher todos os campos obrigatórios antes de cadastrar o fornecedor.</w:t>
-      </w:r>
-    </w:p>
-    <w:p>
-      <w:pPr>
-        <w:pStyle w:val="PargrafodaLista"/>
-        <w:numPr>
-          <w:ilvl w:val="0"/>
-          <w:numId w:val="57"/>
-        </w:numPr>
-      </w:pPr>
-      <w:r>
-        <w:rPr>
-          <w:b/>
-          <w:bCs/>
-        </w:rPr>
         <w:t xml:space="preserve">Usuário tenta alterar um </w:t>
       </w:r>
       <w:r>
@@ -8322,23 +8253,7 @@
           <w:b/>
           <w:bCs/>
         </w:rPr>
-        <w:t xml:space="preserve">o campo </w:t>
-      </w:r>
-      <w:proofErr w:type="spellStart"/>
-      <w:r>
-        <w:rPr>
-          <w:b/>
-          <w:bCs/>
-        </w:rPr>
-        <w:t>combobox</w:t>
-      </w:r>
-      <w:proofErr w:type="spellEnd"/>
-      <w:r>
-        <w:rPr>
-          <w:b/>
-          <w:bCs/>
-        </w:rPr>
-        <w:t xml:space="preserve"> vazio</w:t>
+        <w:t>o campo combobox vazio</w:t>
       </w:r>
     </w:p>
     <w:p>
@@ -9132,15 +9047,7 @@
         <w:t xml:space="preserve">Sistema </w:t>
       </w:r>
       <w:r>
-        <w:t xml:space="preserve">faz o balanço de todas as vendas de cada filial e traz o resultado de cada uma em um gráfico e depois em um gráfico de pizza </w:t>
-      </w:r>
-      <w:proofErr w:type="spellStart"/>
-      <w:r>
-        <w:t>trás</w:t>
-      </w:r>
-      <w:proofErr w:type="spellEnd"/>
-      <w:r>
-        <w:t xml:space="preserve"> a porcentagem de quanto cada filial representa para o faturamento da empresa como um todo.</w:t>
+        <w:t>faz o balanço de todas as vendas de cada filial e traz o resultado de cada uma em um gráfico e depois em um gráfico de pizza trás a porcentagem de quanto cada filial representa para o faturamento da empresa como um todo.</w:t>
       </w:r>
     </w:p>
     <w:p>
@@ -9462,7 +9369,13 @@
         </w:numPr>
       </w:pPr>
       <w:r>
-        <w:t>O sistema recupera todas as vendas que encontram-se no banco de dados.</w:t>
+        <w:t xml:space="preserve">O sistema recupera todas as vendas que </w:t>
+      </w:r>
+      <w:r>
+        <w:t>se encontram</w:t>
+      </w:r>
+      <w:r>
+        <w:t xml:space="preserve"> no banco de dados.</w:t>
       </w:r>
     </w:p>
     <w:p>

</xml_diff>